<commit_message>
edit abstract, additional references in readme
</commit_message>
<xml_diff>
--- a/2022_FDZ_repro_research/Becker_2a_HA-2022_WS-6__Titel__ABSTRACT_ENG.docx
+++ b/2022_FDZ_repro_research/Becker_2a_HA-2022_WS-6__Titel__ABSTRACT_ENG.docx
@@ -1,6 +1,6 @@
 
 <file path=word/document.xml><?xml version="1.0" encoding="utf-8"?>
-<w:document xmlns:wpc="http://schemas.microsoft.com/office/word/2010/wordprocessingCanvas" xmlns:cx="http://schemas.microsoft.com/office/drawing/2014/chartex" xmlns:cx1="http://schemas.microsoft.com/office/drawing/2015/9/8/chartex" xmlns:cx2="http://schemas.microsoft.com/office/drawing/2015/10/21/chartex" xmlns:cx3="http://schemas.microsoft.com/office/drawing/2016/5/9/chartex" xmlns:cx4="http://schemas.microsoft.com/office/drawing/2016/5/10/chartex" xmlns:cx5="http://schemas.microsoft.com/office/drawing/2016/5/11/chartex" xmlns:cx6="http://schemas.microsoft.com/office/drawing/2016/5/12/chartex" xmlns:cx7="http://schemas.microsoft.com/office/drawing/2016/5/13/chartex" xmlns:cx8="http://schemas.microsoft.com/office/drawing/2016/5/14/chartex" xmlns:mc="http://schemas.openxmlformats.org/markup-compatibility/2006" xmlns:aink="http://schemas.microsoft.com/office/drawing/2016/ink" xmlns:am3d="http://schemas.microsoft.com/office/drawing/2017/model3d" xmlns:o="urn:schemas-microsoft-com:office:office" xmlns:oel="http://schemas.microsoft.com/office/2019/extlst" xmlns:r="http://schemas.openxmlformats.org/officeDocument/2006/relationships" xmlns:m="http://schemas.openxmlformats.org/officeDocument/2006/math" xmlns:v="urn:schemas-microsoft-com:vml" xmlns:wp14="http://schemas.microsoft.com/office/word/2010/wordprocessingDrawing" xmlns:wp="http://schemas.openxmlformats.org/drawingml/2006/wordprocessingDrawing" xmlns:w10="urn:schemas-microsoft-com:office:word" xmlns:w="http://schemas.openxmlformats.org/wordprocessingml/2006/main" xmlns:w14="http://schemas.microsoft.com/office/word/2010/wordml" xmlns:w15="http://schemas.microsoft.com/office/word/2012/wordml" xmlns:w16cex="http://schemas.microsoft.com/office/word/2018/wordml/cex" xmlns:w16cid="http://schemas.microsoft.com/office/word/2016/wordml/cid" xmlns:w16="http://schemas.microsoft.com/office/word/2018/wordml" xmlns:w16sdtdh="http://schemas.microsoft.com/office/word/2020/wordml/sdtdatahash" xmlns:w16se="http://schemas.microsoft.com/office/word/2015/wordml/symex" xmlns:wpg="http://schemas.microsoft.com/office/word/2010/wordprocessingGroup" xmlns:wpi="http://schemas.microsoft.com/office/word/2010/wordprocessingInk" xmlns:wne="http://schemas.microsoft.com/office/word/2006/wordml" xmlns:wps="http://schemas.microsoft.com/office/word/2010/wordprocessingShape" mc:Ignorable="w14 w15 w16se w16cid w16 w16cex w16sdtdh wp14">
+<w:document xmlns:wpc="http://schemas.microsoft.com/office/word/2010/wordprocessingCanvas" xmlns:cx="http://schemas.microsoft.com/office/drawing/2014/chartex" xmlns:cx1="http://schemas.microsoft.com/office/drawing/2015/9/8/chartex" xmlns:cx2="http://schemas.microsoft.com/office/drawing/2015/10/21/chartex" xmlns:cx3="http://schemas.microsoft.com/office/drawing/2016/5/9/chartex" xmlns:cx4="http://schemas.microsoft.com/office/drawing/2016/5/10/chartex" xmlns:cx5="http://schemas.microsoft.com/office/drawing/2016/5/11/chartex" xmlns:cx6="http://schemas.microsoft.com/office/drawing/2016/5/12/chartex" xmlns:cx7="http://schemas.microsoft.com/office/drawing/2016/5/13/chartex" xmlns:cx8="http://schemas.microsoft.com/office/drawing/2016/5/14/chartex" xmlns:mc="http://schemas.openxmlformats.org/markup-compatibility/2006" xmlns:aink="http://schemas.microsoft.com/office/drawing/2016/ink" xmlns:am3d="http://schemas.microsoft.com/office/drawing/2017/model3d" xmlns:o="urn:schemas-microsoft-com:office:office" xmlns:r="http://schemas.openxmlformats.org/officeDocument/2006/relationships" xmlns:m="http://schemas.openxmlformats.org/officeDocument/2006/math" xmlns:v="urn:schemas-microsoft-com:vml" xmlns:wp14="http://schemas.microsoft.com/office/word/2010/wordprocessingDrawing" xmlns:wp="http://schemas.openxmlformats.org/drawingml/2006/wordprocessingDrawing" xmlns:w10="urn:schemas-microsoft-com:office:word" xmlns:w="http://schemas.openxmlformats.org/wordprocessingml/2006/main" xmlns:w14="http://schemas.microsoft.com/office/word/2010/wordml" xmlns:w15="http://schemas.microsoft.com/office/word/2012/wordml" xmlns:w16cid="http://schemas.microsoft.com/office/word/2016/wordml/cid" xmlns:w16se="http://schemas.microsoft.com/office/word/2015/wordml/symex" xmlns:wpg="http://schemas.microsoft.com/office/word/2010/wordprocessingGroup" xmlns:wpi="http://schemas.microsoft.com/office/word/2010/wordprocessingInk" xmlns:wne="http://schemas.microsoft.com/office/word/2006/wordml" xmlns:wps="http://schemas.microsoft.com/office/word/2010/wordprocessingShape" mc:Ignorable="w14 w15 w16se w16cid wp14">
   <w:body>
     <w:p>
       <w:pPr>
@@ -74,6 +74,7 @@
                 <w:lang w:eastAsia="de-DE"/>
               </w:rPr>
             </w:pPr>
+            <w:proofErr w:type="spellStart"/>
             <w:r>
               <w:rPr>
                 <w:rFonts w:ascii="Times New Roman" w:eastAsia="Times New Roman" w:hAnsi="Times New Roman"/>
@@ -81,7 +82,17 @@
                 <w:szCs w:val="24"/>
                 <w:lang w:eastAsia="de-DE"/>
               </w:rPr>
-              <w:t>Reproducible Research in R</w:t>
+              <w:t>Reproducible</w:t>
+            </w:r>
+            <w:proofErr w:type="spellEnd"/>
+            <w:r>
+              <w:rPr>
+                <w:rFonts w:ascii="Times New Roman" w:eastAsia="Times New Roman" w:hAnsi="Times New Roman"/>
+                <w:sz w:val="24"/>
+                <w:szCs w:val="24"/>
+                <w:lang w:eastAsia="de-DE"/>
+              </w:rPr>
+              <w:t xml:space="preserve"> Research in R</w:t>
             </w:r>
           </w:p>
         </w:tc>
@@ -102,6 +113,7 @@
                 <w:lang w:eastAsia="de-DE"/>
               </w:rPr>
             </w:pPr>
+            <w:proofErr w:type="spellStart"/>
             <w:r>
               <w:rPr>
                 <w:rFonts w:ascii="Times New Roman" w:hAnsi="Times New Roman"/>
@@ -118,7 +130,17 @@
                 <w:sz w:val="24"/>
                 <w:szCs w:val="24"/>
               </w:rPr>
-              <w:t>r:</w:t>
+              <w:t>r</w:t>
+            </w:r>
+            <w:proofErr w:type="spellEnd"/>
+            <w:r>
+              <w:rPr>
+                <w:rFonts w:ascii="Times New Roman" w:hAnsi="Times New Roman"/>
+                <w:b/>
+                <w:sz w:val="24"/>
+                <w:szCs w:val="24"/>
+              </w:rPr>
+              <w:t>:</w:t>
             </w:r>
           </w:p>
         </w:tc>
@@ -138,6 +160,7 @@
                 <w:lang w:val="en-GB"/>
               </w:rPr>
             </w:pPr>
+            <w:proofErr w:type="spellStart"/>
             <w:r>
               <w:rPr>
                 <w:rFonts w:ascii="Times New Roman" w:hAnsi="Times New Roman"/>
@@ -145,7 +168,37 @@
                 <w:szCs w:val="24"/>
                 <w:lang w:val="en-GB"/>
               </w:rPr>
-              <w:t xml:space="preserve">Dr. Dries Debeer (Ghent University, Belgium) </w:t>
+              <w:t>Dr.</w:t>
+            </w:r>
+            <w:proofErr w:type="spellEnd"/>
+            <w:r>
+              <w:rPr>
+                <w:rFonts w:ascii="Times New Roman" w:hAnsi="Times New Roman"/>
+                <w:sz w:val="24"/>
+                <w:szCs w:val="24"/>
+                <w:lang w:val="en-GB"/>
+              </w:rPr>
+              <w:t xml:space="preserve"> Dries </w:t>
+            </w:r>
+            <w:proofErr w:type="spellStart"/>
+            <w:r>
+              <w:rPr>
+                <w:rFonts w:ascii="Times New Roman" w:hAnsi="Times New Roman"/>
+                <w:sz w:val="24"/>
+                <w:szCs w:val="24"/>
+                <w:lang w:val="en-GB"/>
+              </w:rPr>
+              <w:t>Debeer</w:t>
+            </w:r>
+            <w:proofErr w:type="spellEnd"/>
+            <w:r>
+              <w:rPr>
+                <w:rFonts w:ascii="Times New Roman" w:hAnsi="Times New Roman"/>
+                <w:sz w:val="24"/>
+                <w:szCs w:val="24"/>
+                <w:lang w:val="en-GB"/>
+              </w:rPr>
+              <w:t xml:space="preserve"> (Ghent University, Belgium) </w:t>
             </w:r>
             <w:r>
               <w:rPr>
@@ -881,7 +934,27 @@
           <w:szCs w:val="24"/>
           <w:lang w:val="en-GB"/>
         </w:rPr>
-        <w:t>ipts, using RMarkdown for dynamic document generation</w:t>
+        <w:t xml:space="preserve">ipts, using </w:t>
+      </w:r>
+      <w:proofErr w:type="spellStart"/>
+      <w:r>
+        <w:rPr>
+          <w:rFonts w:ascii="Times New Roman" w:hAnsi="Times New Roman"/>
+          <w:sz w:val="24"/>
+          <w:szCs w:val="24"/>
+          <w:lang w:val="en-GB"/>
+        </w:rPr>
+        <w:t>RMarkdown</w:t>
+      </w:r>
+      <w:proofErr w:type="spellEnd"/>
+      <w:r>
+        <w:rPr>
+          <w:rFonts w:ascii="Times New Roman" w:hAnsi="Times New Roman"/>
+          <w:sz w:val="24"/>
+          <w:szCs w:val="24"/>
+          <w:lang w:val="en-GB"/>
+        </w:rPr>
+        <w:t xml:space="preserve"> for dynamic document generation</w:t>
       </w:r>
       <w:r>
         <w:rPr>
@@ -899,7 +972,27 @@
           <w:szCs w:val="24"/>
           <w:lang w:val="en-GB"/>
         </w:rPr>
-        <w:t xml:space="preserve"> and Version Control via Git and Github. </w:t>
+        <w:t xml:space="preserve"> and Version Control via Git and </w:t>
+      </w:r>
+      <w:proofErr w:type="spellStart"/>
+      <w:r>
+        <w:rPr>
+          <w:rFonts w:ascii="Times New Roman" w:hAnsi="Times New Roman"/>
+          <w:sz w:val="24"/>
+          <w:szCs w:val="24"/>
+          <w:lang w:val="en-GB"/>
+        </w:rPr>
+        <w:t>Github</w:t>
+      </w:r>
+      <w:proofErr w:type="spellEnd"/>
+      <w:r>
+        <w:rPr>
+          <w:rFonts w:ascii="Times New Roman" w:hAnsi="Times New Roman"/>
+          <w:sz w:val="24"/>
+          <w:szCs w:val="24"/>
+          <w:lang w:val="en-GB"/>
+        </w:rPr>
+        <w:t xml:space="preserve">. </w:t>
       </w:r>
       <w:r>
         <w:rPr>
@@ -1155,6 +1248,7 @@
         </w:rPr>
         <w:t xml:space="preserve">- </w:t>
       </w:r>
+      <w:proofErr w:type="spellStart"/>
       <w:r>
         <w:rPr>
           <w:rFonts w:ascii="Times New Roman" w:eastAsia="Times New Roman" w:hAnsi="Times New Roman"/>
@@ -1164,6 +1258,7 @@
         </w:rPr>
         <w:t>RMarkdown</w:t>
       </w:r>
+      <w:proofErr w:type="spellEnd"/>
     </w:p>
     <w:p>
       <w:pPr>
@@ -1191,8 +1286,19 @@
           <w:szCs w:val="24"/>
           <w:lang w:val="en-GB" w:eastAsia="de-DE"/>
         </w:rPr>
-        <w:t>Version Control via Git and Github</w:t>
-      </w:r>
+        <w:t xml:space="preserve">Version Control via Git and </w:t>
+      </w:r>
+      <w:proofErr w:type="spellStart"/>
+      <w:r>
+        <w:rPr>
+          <w:rFonts w:ascii="Times New Roman" w:eastAsia="Times New Roman" w:hAnsi="Times New Roman"/>
+          <w:sz w:val="24"/>
+          <w:szCs w:val="24"/>
+          <w:lang w:val="en-GB" w:eastAsia="de-DE"/>
+        </w:rPr>
+        <w:t>Github</w:t>
+      </w:r>
+      <w:proofErr w:type="spellEnd"/>
     </w:p>
     <w:p>
       <w:pPr>
@@ -1271,7 +1377,7 @@
     </w:p>
     <w:p>
       <w:pPr>
-        <w:pStyle w:val="ListParagraph"/>
+        <w:pStyle w:val="Listenabsatz"/>
         <w:numPr>
           <w:ilvl w:val="0"/>
           <w:numId w:val="1"/>
@@ -1296,7 +1402,7 @@
     </w:p>
     <w:p>
       <w:pPr>
-        <w:pStyle w:val="ListParagraph"/>
+        <w:pStyle w:val="Listenabsatz"/>
         <w:numPr>
           <w:ilvl w:val="0"/>
           <w:numId w:val="1"/>
@@ -1392,27 +1498,357 @@
           <w:rFonts w:ascii="Times New Roman" w:hAnsi="Times New Roman"/>
           <w:sz w:val="24"/>
           <w:szCs w:val="24"/>
-          <w:lang w:val="en-US"/>
-        </w:rPr>
-      </w:pPr>
-      <w:r>
-        <w:rPr>
-          <w:rFonts w:ascii="Times New Roman" w:hAnsi="Times New Roman"/>
-          <w:sz w:val="24"/>
-          <w:szCs w:val="24"/>
           <w:lang w:val="fr-BE"/>
         </w:rPr>
-        <w:t xml:space="preserve">Xie, Y., Allaire, J. J., &amp; Grolemund, G. (2018). </w:t>
-      </w:r>
+      </w:pPr>
+      <w:proofErr w:type="spellStart"/>
+      <w:r>
+        <w:rPr>
+          <w:rFonts w:ascii="Times New Roman" w:hAnsi="Times New Roman"/>
+          <w:sz w:val="24"/>
+          <w:szCs w:val="24"/>
+          <w:lang w:val="fr-BE"/>
+        </w:rPr>
+        <w:t>Peikert</w:t>
+      </w:r>
+      <w:proofErr w:type="spellEnd"/>
+      <w:r>
+        <w:rPr>
+          <w:rFonts w:ascii="Times New Roman" w:hAnsi="Times New Roman"/>
+          <w:sz w:val="24"/>
+          <w:szCs w:val="24"/>
+          <w:lang w:val="fr-BE"/>
+        </w:rPr>
+        <w:t xml:space="preserve">, </w:t>
+      </w:r>
+      <w:proofErr w:type="spellStart"/>
+      <w:proofErr w:type="gramStart"/>
+      <w:r>
+        <w:rPr>
+          <w:rFonts w:ascii="Times New Roman" w:hAnsi="Times New Roman"/>
+          <w:sz w:val="24"/>
+          <w:szCs w:val="24"/>
+          <w:lang w:val="fr-BE"/>
+        </w:rPr>
+        <w:t>A.;</w:t>
+      </w:r>
+      <w:r>
+        <w:rPr>
+          <w:rFonts w:ascii="Times New Roman" w:hAnsi="Times New Roman"/>
+          <w:sz w:val="24"/>
+          <w:szCs w:val="24"/>
+          <w:lang w:val="fr-BE"/>
+        </w:rPr>
+        <w:t>,</w:t>
+      </w:r>
+      <w:proofErr w:type="gramEnd"/>
+      <w:r>
+        <w:rPr>
+          <w:rFonts w:ascii="Times New Roman" w:hAnsi="Times New Roman"/>
+          <w:sz w:val="24"/>
+          <w:szCs w:val="24"/>
+          <w:lang w:val="fr-BE"/>
+        </w:rPr>
+        <w:t>van</w:t>
+      </w:r>
+      <w:proofErr w:type="spellEnd"/>
+      <w:r>
+        <w:rPr>
+          <w:rFonts w:ascii="Times New Roman" w:hAnsi="Times New Roman"/>
+          <w:sz w:val="24"/>
+          <w:szCs w:val="24"/>
+          <w:lang w:val="fr-BE"/>
+        </w:rPr>
+        <w:t xml:space="preserve"> Lissa, C.J.</w:t>
+      </w:r>
+      <w:r>
+        <w:rPr>
+          <w:rFonts w:ascii="Times New Roman" w:hAnsi="Times New Roman"/>
+          <w:sz w:val="24"/>
+          <w:szCs w:val="24"/>
+          <w:lang w:val="fr-BE"/>
+        </w:rPr>
+        <w:t>,</w:t>
+      </w:r>
+      <w:r>
+        <w:rPr>
+          <w:rFonts w:ascii="Times New Roman" w:hAnsi="Times New Roman"/>
+          <w:sz w:val="24"/>
+          <w:szCs w:val="24"/>
+          <w:lang w:val="fr-BE"/>
+        </w:rPr>
+        <w:t xml:space="preserve"> </w:t>
+      </w:r>
+      <w:proofErr w:type="spellStart"/>
+      <w:r>
+        <w:rPr>
+          <w:rFonts w:ascii="Times New Roman" w:hAnsi="Times New Roman"/>
+          <w:sz w:val="24"/>
+          <w:szCs w:val="24"/>
+          <w:lang w:val="fr-BE"/>
+        </w:rPr>
+        <w:t>Brandmaier</w:t>
+      </w:r>
+      <w:proofErr w:type="spellEnd"/>
+      <w:r>
+        <w:rPr>
+          <w:rFonts w:ascii="Times New Roman" w:hAnsi="Times New Roman"/>
+          <w:sz w:val="24"/>
+          <w:szCs w:val="24"/>
+          <w:lang w:val="fr-BE"/>
+        </w:rPr>
+        <w:t xml:space="preserve">, A.M. </w:t>
+      </w:r>
+      <w:r>
+        <w:rPr>
+          <w:rFonts w:ascii="Times New Roman" w:hAnsi="Times New Roman"/>
+          <w:sz w:val="24"/>
+          <w:szCs w:val="24"/>
+          <w:lang w:val="fr-BE"/>
+        </w:rPr>
+        <w:t xml:space="preserve">(2021) </w:t>
+      </w:r>
+      <w:proofErr w:type="spellStart"/>
+      <w:r>
+        <w:rPr>
+          <w:rFonts w:ascii="Times New Roman" w:hAnsi="Times New Roman"/>
+          <w:sz w:val="24"/>
+          <w:szCs w:val="24"/>
+          <w:lang w:val="fr-BE"/>
+        </w:rPr>
+        <w:t>Reproducible</w:t>
+      </w:r>
+      <w:proofErr w:type="spellEnd"/>
+      <w:r>
+        <w:rPr>
+          <w:rFonts w:ascii="Times New Roman" w:hAnsi="Times New Roman"/>
+          <w:sz w:val="24"/>
+          <w:szCs w:val="24"/>
+          <w:lang w:val="fr-BE"/>
+        </w:rPr>
+        <w:t xml:space="preserve"> </w:t>
+      </w:r>
+      <w:proofErr w:type="spellStart"/>
+      <w:r>
+        <w:rPr>
+          <w:rFonts w:ascii="Times New Roman" w:hAnsi="Times New Roman"/>
+          <w:sz w:val="24"/>
+          <w:szCs w:val="24"/>
+          <w:lang w:val="fr-BE"/>
+        </w:rPr>
+        <w:t>Research</w:t>
+      </w:r>
+      <w:proofErr w:type="spellEnd"/>
+      <w:r>
+        <w:rPr>
+          <w:rFonts w:ascii="Times New Roman" w:hAnsi="Times New Roman"/>
+          <w:sz w:val="24"/>
+          <w:szCs w:val="24"/>
+          <w:lang w:val="fr-BE"/>
+        </w:rPr>
+        <w:t xml:space="preserve"> in R: A Tutorial on How to Do the </w:t>
+      </w:r>
+      <w:proofErr w:type="spellStart"/>
+      <w:r>
+        <w:rPr>
+          <w:rFonts w:ascii="Times New Roman" w:hAnsi="Times New Roman"/>
+          <w:sz w:val="24"/>
+          <w:szCs w:val="24"/>
+          <w:lang w:val="fr-BE"/>
+        </w:rPr>
+        <w:t>Same</w:t>
+      </w:r>
+      <w:proofErr w:type="spellEnd"/>
+      <w:r>
+        <w:rPr>
+          <w:rFonts w:ascii="Times New Roman" w:hAnsi="Times New Roman"/>
+          <w:sz w:val="24"/>
+          <w:szCs w:val="24"/>
+          <w:lang w:val="fr-BE"/>
+        </w:rPr>
+        <w:t xml:space="preserve"> </w:t>
+      </w:r>
+      <w:proofErr w:type="spellStart"/>
+      <w:r>
+        <w:rPr>
+          <w:rFonts w:ascii="Times New Roman" w:hAnsi="Times New Roman"/>
+          <w:sz w:val="24"/>
+          <w:szCs w:val="24"/>
+          <w:lang w:val="fr-BE"/>
+        </w:rPr>
+        <w:t>Thing</w:t>
+      </w:r>
+      <w:proofErr w:type="spellEnd"/>
+      <w:r>
+        <w:rPr>
+          <w:rFonts w:ascii="Times New Roman" w:hAnsi="Times New Roman"/>
+          <w:sz w:val="24"/>
+          <w:szCs w:val="24"/>
+          <w:lang w:val="fr-BE"/>
+        </w:rPr>
+        <w:t xml:space="preserve"> More </w:t>
+      </w:r>
+      <w:proofErr w:type="spellStart"/>
+      <w:r>
+        <w:rPr>
+          <w:rFonts w:ascii="Times New Roman" w:hAnsi="Times New Roman"/>
+          <w:sz w:val="24"/>
+          <w:szCs w:val="24"/>
+          <w:lang w:val="fr-BE"/>
+        </w:rPr>
+        <w:t>Than</w:t>
+      </w:r>
+      <w:proofErr w:type="spellEnd"/>
+      <w:r>
+        <w:rPr>
+          <w:rFonts w:ascii="Times New Roman" w:hAnsi="Times New Roman"/>
+          <w:sz w:val="24"/>
+          <w:szCs w:val="24"/>
+          <w:lang w:val="fr-BE"/>
+        </w:rPr>
+        <w:t xml:space="preserve"> Once. </w:t>
+      </w:r>
+      <w:proofErr w:type="spellStart"/>
       <w:r>
         <w:rPr>
           <w:rFonts w:ascii="Times New Roman" w:hAnsi="Times New Roman"/>
           <w:i/>
           <w:sz w:val="24"/>
           <w:szCs w:val="24"/>
-          <w:lang w:val="en-US"/>
-        </w:rPr>
-        <w:t>R markdown: The definitive guide</w:t>
+          <w:lang w:val="fr-BE"/>
+        </w:rPr>
+        <w:t>Psych</w:t>
+      </w:r>
+      <w:proofErr w:type="spellEnd"/>
+      <w:r>
+        <w:rPr>
+          <w:rFonts w:ascii="Times New Roman" w:hAnsi="Times New Roman"/>
+          <w:sz w:val="24"/>
+          <w:szCs w:val="24"/>
+          <w:lang w:val="fr-BE"/>
+        </w:rPr>
+        <w:t xml:space="preserve">, </w:t>
+      </w:r>
+      <w:r>
+        <w:rPr>
+          <w:rFonts w:ascii="Times New Roman" w:hAnsi="Times New Roman"/>
+          <w:i/>
+          <w:sz w:val="24"/>
+          <w:szCs w:val="24"/>
+          <w:lang w:val="fr-BE"/>
+        </w:rPr>
+        <w:t>3</w:t>
+      </w:r>
+      <w:r>
+        <w:rPr>
+          <w:rFonts w:ascii="Times New Roman" w:hAnsi="Times New Roman"/>
+          <w:sz w:val="24"/>
+          <w:szCs w:val="24"/>
+          <w:lang w:val="fr-BE"/>
+        </w:rPr>
+        <w:t xml:space="preserve">, 836-867. </w:t>
+      </w:r>
+      <w:hyperlink r:id="rId7" w:history="1">
+        <w:r>
+          <w:rPr>
+            <w:rStyle w:val="Hyperlink"/>
+            <w:rFonts w:ascii="Times New Roman" w:hAnsi="Times New Roman"/>
+            <w:sz w:val="24"/>
+            <w:szCs w:val="24"/>
+            <w:lang w:val="fr-BE"/>
+          </w:rPr>
+          <w:t>https://doi.org/10.3390/psych3040053</w:t>
+        </w:r>
+      </w:hyperlink>
+      <w:r>
+        <w:rPr>
+          <w:rFonts w:ascii="Times New Roman" w:hAnsi="Times New Roman"/>
+          <w:sz w:val="24"/>
+          <w:szCs w:val="24"/>
+          <w:lang w:val="fr-BE"/>
+        </w:rPr>
+        <w:t xml:space="preserve"> </w:t>
+      </w:r>
+      <w:bookmarkStart w:id="0" w:name="_GoBack"/>
+      <w:bookmarkEnd w:id="0"/>
+      <w:r>
+        <w:rPr>
+          <w:rFonts w:ascii="Times New Roman" w:hAnsi="Times New Roman"/>
+          <w:sz w:val="24"/>
+          <w:szCs w:val="24"/>
+          <w:lang w:val="fr-BE"/>
+        </w:rPr>
+        <w:t xml:space="preserve"> </w:t>
+      </w:r>
+    </w:p>
+    <w:p>
+      <w:pPr>
+        <w:spacing w:after="0" w:line="360" w:lineRule="exact"/>
+        <w:rPr>
+          <w:rFonts w:ascii="Times New Roman" w:hAnsi="Times New Roman"/>
+          <w:sz w:val="24"/>
+          <w:szCs w:val="24"/>
+          <w:lang w:val="en-US"/>
+        </w:rPr>
+      </w:pPr>
+      <w:r>
+        <w:rPr>
+          <w:rFonts w:ascii="Times New Roman" w:hAnsi="Times New Roman"/>
+          <w:sz w:val="24"/>
+          <w:szCs w:val="24"/>
+          <w:lang w:val="fr-BE"/>
+        </w:rPr>
+        <w:t xml:space="preserve">Xie, Y., Allaire, J. J., &amp; </w:t>
+      </w:r>
+      <w:proofErr w:type="spellStart"/>
+      <w:r>
+        <w:rPr>
+          <w:rFonts w:ascii="Times New Roman" w:hAnsi="Times New Roman"/>
+          <w:sz w:val="24"/>
+          <w:szCs w:val="24"/>
+          <w:lang w:val="fr-BE"/>
+        </w:rPr>
+        <w:t>Grolemund</w:t>
+      </w:r>
+      <w:proofErr w:type="spellEnd"/>
+      <w:r>
+        <w:rPr>
+          <w:rFonts w:ascii="Times New Roman" w:hAnsi="Times New Roman"/>
+          <w:sz w:val="24"/>
+          <w:szCs w:val="24"/>
+          <w:lang w:val="fr-BE"/>
+        </w:rPr>
+        <w:t xml:space="preserve">, G. (2018). </w:t>
+      </w:r>
+      <w:r>
+        <w:rPr>
+          <w:rFonts w:ascii="Times New Roman" w:hAnsi="Times New Roman"/>
+          <w:i/>
+          <w:sz w:val="24"/>
+          <w:szCs w:val="24"/>
+          <w:lang w:val="en-US"/>
+        </w:rPr>
+        <w:t xml:space="preserve">R </w:t>
+      </w:r>
+      <w:r>
+        <w:rPr>
+          <w:rFonts w:ascii="Times New Roman" w:hAnsi="Times New Roman"/>
+          <w:i/>
+          <w:sz w:val="24"/>
+          <w:szCs w:val="24"/>
+          <w:lang w:val="en-US"/>
+        </w:rPr>
+        <w:t>M</w:t>
+      </w:r>
+      <w:r>
+        <w:rPr>
+          <w:rFonts w:ascii="Times New Roman" w:hAnsi="Times New Roman"/>
+          <w:i/>
+          <w:sz w:val="24"/>
+          <w:szCs w:val="24"/>
+          <w:lang w:val="en-US"/>
+        </w:rPr>
+        <w:t>arkdown: The definitive guide</w:t>
       </w:r>
       <w:r>
         <w:rPr>
@@ -1432,7 +1868,7 @@
         </w:rPr>
         <w:t xml:space="preserve"> (</w:t>
       </w:r>
-      <w:hyperlink r:id="rId7" w:history="1">
+      <w:hyperlink r:id="rId8" w:history="1">
         <w:r>
           <w:rPr>
             <w:rStyle w:val="Hyperlink"/>
@@ -1481,8 +1917,20 @@
           <w:szCs w:val="24"/>
           <w:lang w:val="en-US"/>
         </w:rPr>
-        <w:t>Happy Git and GitHub for the useR</w:t>
-      </w:r>
+        <w:t xml:space="preserve">Happy Git and GitHub for the </w:t>
+      </w:r>
+      <w:proofErr w:type="spellStart"/>
+      <w:r>
+        <w:rPr>
+          <w:rFonts w:ascii="Times New Roman" w:hAnsi="Times New Roman"/>
+          <w:i/>
+          <w:sz w:val="24"/>
+          <w:szCs w:val="24"/>
+          <w:lang w:val="en-US"/>
+        </w:rPr>
+        <w:t>useR</w:t>
+      </w:r>
+      <w:proofErr w:type="spellEnd"/>
       <w:r>
         <w:rPr>
           <w:rFonts w:ascii="Times New Roman" w:hAnsi="Times New Roman"/>
@@ -1492,7 +1940,7 @@
         </w:rPr>
         <w:t>. (</w:t>
       </w:r>
-      <w:hyperlink r:id="rId8" w:history="1">
+      <w:hyperlink r:id="rId9" w:history="1">
         <w:r>
           <w:rPr>
             <w:rStyle w:val="Hyperlink"/>
@@ -1622,8 +2070,19 @@
           <w:szCs w:val="24"/>
           <w:lang w:val="en-US"/>
         </w:rPr>
-        <w:t>, RMarkdown</w:t>
-      </w:r>
+        <w:t xml:space="preserve">, </w:t>
+      </w:r>
+      <w:proofErr w:type="spellStart"/>
+      <w:r>
+        <w:rPr>
+          <w:rFonts w:ascii="Times New Roman" w:hAnsi="Times New Roman"/>
+          <w:sz w:val="24"/>
+          <w:szCs w:val="24"/>
+          <w:lang w:val="en-US"/>
+        </w:rPr>
+        <w:t>RMarkdown</w:t>
+      </w:r>
+      <w:proofErr w:type="spellEnd"/>
     </w:p>
     <w:p>
       <w:pPr>
@@ -1659,7 +2118,7 @@
       </w:pPr>
     </w:p>
     <w:sectPr>
-      <w:headerReference w:type="default" r:id="rId9"/>
+      <w:headerReference w:type="default" r:id="rId10"/>
       <w:pgSz w:w="11906" w:h="16838" w:code="9"/>
       <w:pgMar w:top="3232" w:right="1418" w:bottom="1134" w:left="1418" w:header="709" w:footer="567" w:gutter="0"/>
       <w:cols w:space="708"/>
@@ -1670,7 +2129,7 @@
 </file>
 
 <file path=word/endnotes.xml><?xml version="1.0" encoding="utf-8"?>
-<w:endnotes xmlns:wpc="http://schemas.microsoft.com/office/word/2010/wordprocessingCanvas" xmlns:cx="http://schemas.microsoft.com/office/drawing/2014/chartex" xmlns:cx1="http://schemas.microsoft.com/office/drawing/2015/9/8/chartex" xmlns:cx2="http://schemas.microsoft.com/office/drawing/2015/10/21/chartex" xmlns:cx3="http://schemas.microsoft.com/office/drawing/2016/5/9/chartex" xmlns:cx4="http://schemas.microsoft.com/office/drawing/2016/5/10/chartex" xmlns:cx5="http://schemas.microsoft.com/office/drawing/2016/5/11/chartex" xmlns:cx6="http://schemas.microsoft.com/office/drawing/2016/5/12/chartex" xmlns:cx7="http://schemas.microsoft.com/office/drawing/2016/5/13/chartex" xmlns:cx8="http://schemas.microsoft.com/office/drawing/2016/5/14/chartex" xmlns:mc="http://schemas.openxmlformats.org/markup-compatibility/2006" xmlns:aink="http://schemas.microsoft.com/office/drawing/2016/ink" xmlns:am3d="http://schemas.microsoft.com/office/drawing/2017/model3d" xmlns:o="urn:schemas-microsoft-com:office:office" xmlns:oel="http://schemas.microsoft.com/office/2019/extlst" xmlns:r="http://schemas.openxmlformats.org/officeDocument/2006/relationships" xmlns:m="http://schemas.openxmlformats.org/officeDocument/2006/math" xmlns:v="urn:schemas-microsoft-com:vml" xmlns:wp14="http://schemas.microsoft.com/office/word/2010/wordprocessingDrawing" xmlns:wp="http://schemas.openxmlformats.org/drawingml/2006/wordprocessingDrawing" xmlns:w10="urn:schemas-microsoft-com:office:word" xmlns:w="http://schemas.openxmlformats.org/wordprocessingml/2006/main" xmlns:w14="http://schemas.microsoft.com/office/word/2010/wordml" xmlns:w15="http://schemas.microsoft.com/office/word/2012/wordml" xmlns:w16cex="http://schemas.microsoft.com/office/word/2018/wordml/cex" xmlns:w16cid="http://schemas.microsoft.com/office/word/2016/wordml/cid" xmlns:w16="http://schemas.microsoft.com/office/word/2018/wordml" xmlns:w16sdtdh="http://schemas.microsoft.com/office/word/2020/wordml/sdtdatahash" xmlns:w16se="http://schemas.microsoft.com/office/word/2015/wordml/symex" xmlns:wpg="http://schemas.microsoft.com/office/word/2010/wordprocessingGroup" xmlns:wpi="http://schemas.microsoft.com/office/word/2010/wordprocessingInk" xmlns:wne="http://schemas.microsoft.com/office/word/2006/wordml" xmlns:wps="http://schemas.microsoft.com/office/word/2010/wordprocessingShape" mc:Ignorable="w14 w15 w16se w16cid w16 w16cex w16sdtdh wp14">
+<w:endnotes xmlns:wpc="http://schemas.microsoft.com/office/word/2010/wordprocessingCanvas" xmlns:cx="http://schemas.microsoft.com/office/drawing/2014/chartex" xmlns:cx1="http://schemas.microsoft.com/office/drawing/2015/9/8/chartex" xmlns:cx2="http://schemas.microsoft.com/office/drawing/2015/10/21/chartex" xmlns:cx3="http://schemas.microsoft.com/office/drawing/2016/5/9/chartex" xmlns:cx4="http://schemas.microsoft.com/office/drawing/2016/5/10/chartex" xmlns:cx5="http://schemas.microsoft.com/office/drawing/2016/5/11/chartex" xmlns:cx6="http://schemas.microsoft.com/office/drawing/2016/5/12/chartex" xmlns:cx7="http://schemas.microsoft.com/office/drawing/2016/5/13/chartex" xmlns:cx8="http://schemas.microsoft.com/office/drawing/2016/5/14/chartex" xmlns:mc="http://schemas.openxmlformats.org/markup-compatibility/2006" xmlns:aink="http://schemas.microsoft.com/office/drawing/2016/ink" xmlns:am3d="http://schemas.microsoft.com/office/drawing/2017/model3d" xmlns:o="urn:schemas-microsoft-com:office:office" xmlns:r="http://schemas.openxmlformats.org/officeDocument/2006/relationships" xmlns:m="http://schemas.openxmlformats.org/officeDocument/2006/math" xmlns:v="urn:schemas-microsoft-com:vml" xmlns:wp14="http://schemas.microsoft.com/office/word/2010/wordprocessingDrawing" xmlns:wp="http://schemas.openxmlformats.org/drawingml/2006/wordprocessingDrawing" xmlns:w10="urn:schemas-microsoft-com:office:word" xmlns:w="http://schemas.openxmlformats.org/wordprocessingml/2006/main" xmlns:w14="http://schemas.microsoft.com/office/word/2010/wordml" xmlns:w15="http://schemas.microsoft.com/office/word/2012/wordml" xmlns:w16cid="http://schemas.microsoft.com/office/word/2016/wordml/cid" xmlns:w16se="http://schemas.microsoft.com/office/word/2015/wordml/symex" xmlns:wpg="http://schemas.microsoft.com/office/word/2010/wordprocessingGroup" xmlns:wpi="http://schemas.microsoft.com/office/word/2010/wordprocessingInk" xmlns:wne="http://schemas.microsoft.com/office/word/2006/wordml" xmlns:wps="http://schemas.microsoft.com/office/word/2010/wordprocessingShape" mc:Ignorable="w14 w15 w16se w16cid wp14">
   <w:endnote w:type="separator" w:id="-1">
     <w:p>
       <w:r>
@@ -1689,7 +2148,7 @@
 </file>
 
 <file path=word/footnotes.xml><?xml version="1.0" encoding="utf-8"?>
-<w:footnotes xmlns:wpc="http://schemas.microsoft.com/office/word/2010/wordprocessingCanvas" xmlns:cx="http://schemas.microsoft.com/office/drawing/2014/chartex" xmlns:cx1="http://schemas.microsoft.com/office/drawing/2015/9/8/chartex" xmlns:cx2="http://schemas.microsoft.com/office/drawing/2015/10/21/chartex" xmlns:cx3="http://schemas.microsoft.com/office/drawing/2016/5/9/chartex" xmlns:cx4="http://schemas.microsoft.com/office/drawing/2016/5/10/chartex" xmlns:cx5="http://schemas.microsoft.com/office/drawing/2016/5/11/chartex" xmlns:cx6="http://schemas.microsoft.com/office/drawing/2016/5/12/chartex" xmlns:cx7="http://schemas.microsoft.com/office/drawing/2016/5/13/chartex" xmlns:cx8="http://schemas.microsoft.com/office/drawing/2016/5/14/chartex" xmlns:mc="http://schemas.openxmlformats.org/markup-compatibility/2006" xmlns:aink="http://schemas.microsoft.com/office/drawing/2016/ink" xmlns:am3d="http://schemas.microsoft.com/office/drawing/2017/model3d" xmlns:o="urn:schemas-microsoft-com:office:office" xmlns:oel="http://schemas.microsoft.com/office/2019/extlst" xmlns:r="http://schemas.openxmlformats.org/officeDocument/2006/relationships" xmlns:m="http://schemas.openxmlformats.org/officeDocument/2006/math" xmlns:v="urn:schemas-microsoft-com:vml" xmlns:wp14="http://schemas.microsoft.com/office/word/2010/wordprocessingDrawing" xmlns:wp="http://schemas.openxmlformats.org/drawingml/2006/wordprocessingDrawing" xmlns:w10="urn:schemas-microsoft-com:office:word" xmlns:w="http://schemas.openxmlformats.org/wordprocessingml/2006/main" xmlns:w14="http://schemas.microsoft.com/office/word/2010/wordml" xmlns:w15="http://schemas.microsoft.com/office/word/2012/wordml" xmlns:w16cex="http://schemas.microsoft.com/office/word/2018/wordml/cex" xmlns:w16cid="http://schemas.microsoft.com/office/word/2016/wordml/cid" xmlns:w16="http://schemas.microsoft.com/office/word/2018/wordml" xmlns:w16sdtdh="http://schemas.microsoft.com/office/word/2020/wordml/sdtdatahash" xmlns:w16se="http://schemas.microsoft.com/office/word/2015/wordml/symex" xmlns:wpg="http://schemas.microsoft.com/office/word/2010/wordprocessingGroup" xmlns:wpi="http://schemas.microsoft.com/office/word/2010/wordprocessingInk" xmlns:wne="http://schemas.microsoft.com/office/word/2006/wordml" xmlns:wps="http://schemas.microsoft.com/office/word/2010/wordprocessingShape" mc:Ignorable="w14 w15 w16se w16cid w16 w16cex w16sdtdh wp14">
+<w:footnotes xmlns:wpc="http://schemas.microsoft.com/office/word/2010/wordprocessingCanvas" xmlns:cx="http://schemas.microsoft.com/office/drawing/2014/chartex" xmlns:cx1="http://schemas.microsoft.com/office/drawing/2015/9/8/chartex" xmlns:cx2="http://schemas.microsoft.com/office/drawing/2015/10/21/chartex" xmlns:cx3="http://schemas.microsoft.com/office/drawing/2016/5/9/chartex" xmlns:cx4="http://schemas.microsoft.com/office/drawing/2016/5/10/chartex" xmlns:cx5="http://schemas.microsoft.com/office/drawing/2016/5/11/chartex" xmlns:cx6="http://schemas.microsoft.com/office/drawing/2016/5/12/chartex" xmlns:cx7="http://schemas.microsoft.com/office/drawing/2016/5/13/chartex" xmlns:cx8="http://schemas.microsoft.com/office/drawing/2016/5/14/chartex" xmlns:mc="http://schemas.openxmlformats.org/markup-compatibility/2006" xmlns:aink="http://schemas.microsoft.com/office/drawing/2016/ink" xmlns:am3d="http://schemas.microsoft.com/office/drawing/2017/model3d" xmlns:o="urn:schemas-microsoft-com:office:office" xmlns:r="http://schemas.openxmlformats.org/officeDocument/2006/relationships" xmlns:m="http://schemas.openxmlformats.org/officeDocument/2006/math" xmlns:v="urn:schemas-microsoft-com:vml" xmlns:wp14="http://schemas.microsoft.com/office/word/2010/wordprocessingDrawing" xmlns:wp="http://schemas.openxmlformats.org/drawingml/2006/wordprocessingDrawing" xmlns:w10="urn:schemas-microsoft-com:office:word" xmlns:w="http://schemas.openxmlformats.org/wordprocessingml/2006/main" xmlns:w14="http://schemas.microsoft.com/office/word/2010/wordml" xmlns:w15="http://schemas.microsoft.com/office/word/2012/wordml" xmlns:w16cid="http://schemas.microsoft.com/office/word/2016/wordml/cid" xmlns:w16se="http://schemas.microsoft.com/office/word/2015/wordml/symex" xmlns:wpg="http://schemas.microsoft.com/office/word/2010/wordprocessingGroup" xmlns:wpi="http://schemas.microsoft.com/office/word/2010/wordprocessingInk" xmlns:wne="http://schemas.microsoft.com/office/word/2006/wordml" xmlns:wps="http://schemas.microsoft.com/office/word/2010/wordprocessingShape" mc:Ignorable="w14 w15 w16se w16cid wp14">
   <w:footnote w:type="separator" w:id="-1">
     <w:p>
       <w:r>
@@ -1708,10 +2167,10 @@
 </file>
 
 <file path=word/header1.xml><?xml version="1.0" encoding="utf-8"?>
-<w:hdr xmlns:wpc="http://schemas.microsoft.com/office/word/2010/wordprocessingCanvas" xmlns:cx="http://schemas.microsoft.com/office/drawing/2014/chartex" xmlns:cx1="http://schemas.microsoft.com/office/drawing/2015/9/8/chartex" xmlns:cx2="http://schemas.microsoft.com/office/drawing/2015/10/21/chartex" xmlns:cx3="http://schemas.microsoft.com/office/drawing/2016/5/9/chartex" xmlns:cx4="http://schemas.microsoft.com/office/drawing/2016/5/10/chartex" xmlns:cx5="http://schemas.microsoft.com/office/drawing/2016/5/11/chartex" xmlns:cx6="http://schemas.microsoft.com/office/drawing/2016/5/12/chartex" xmlns:cx7="http://schemas.microsoft.com/office/drawing/2016/5/13/chartex" xmlns:cx8="http://schemas.microsoft.com/office/drawing/2016/5/14/chartex" xmlns:mc="http://schemas.openxmlformats.org/markup-compatibility/2006" xmlns:aink="http://schemas.microsoft.com/office/drawing/2016/ink" xmlns:am3d="http://schemas.microsoft.com/office/drawing/2017/model3d" xmlns:o="urn:schemas-microsoft-com:office:office" xmlns:oel="http://schemas.microsoft.com/office/2019/extlst" xmlns:r="http://schemas.openxmlformats.org/officeDocument/2006/relationships" xmlns:m="http://schemas.openxmlformats.org/officeDocument/2006/math" xmlns:v="urn:schemas-microsoft-com:vml" xmlns:wp14="http://schemas.microsoft.com/office/word/2010/wordprocessingDrawing" xmlns:wp="http://schemas.openxmlformats.org/drawingml/2006/wordprocessingDrawing" xmlns:w10="urn:schemas-microsoft-com:office:word" xmlns:w="http://schemas.openxmlformats.org/wordprocessingml/2006/main" xmlns:w14="http://schemas.microsoft.com/office/word/2010/wordml" xmlns:w15="http://schemas.microsoft.com/office/word/2012/wordml" xmlns:w16cex="http://schemas.microsoft.com/office/word/2018/wordml/cex" xmlns:w16cid="http://schemas.microsoft.com/office/word/2016/wordml/cid" xmlns:w16="http://schemas.microsoft.com/office/word/2018/wordml" xmlns:w16sdtdh="http://schemas.microsoft.com/office/word/2020/wordml/sdtdatahash" xmlns:w16se="http://schemas.microsoft.com/office/word/2015/wordml/symex" xmlns:wpg="http://schemas.microsoft.com/office/word/2010/wordprocessingGroup" xmlns:wpi="http://schemas.microsoft.com/office/word/2010/wordprocessingInk" xmlns:wne="http://schemas.microsoft.com/office/word/2006/wordml" xmlns:wps="http://schemas.microsoft.com/office/word/2010/wordprocessingShape" mc:Ignorable="w14 w15 w16se w16cid w16 w16cex w16sdtdh wp14">
+<w:hdr xmlns:wpc="http://schemas.microsoft.com/office/word/2010/wordprocessingCanvas" xmlns:cx="http://schemas.microsoft.com/office/drawing/2014/chartex" xmlns:cx1="http://schemas.microsoft.com/office/drawing/2015/9/8/chartex" xmlns:cx2="http://schemas.microsoft.com/office/drawing/2015/10/21/chartex" xmlns:cx3="http://schemas.microsoft.com/office/drawing/2016/5/9/chartex" xmlns:cx4="http://schemas.microsoft.com/office/drawing/2016/5/10/chartex" xmlns:cx5="http://schemas.microsoft.com/office/drawing/2016/5/11/chartex" xmlns:cx6="http://schemas.microsoft.com/office/drawing/2016/5/12/chartex" xmlns:cx7="http://schemas.microsoft.com/office/drawing/2016/5/13/chartex" xmlns:cx8="http://schemas.microsoft.com/office/drawing/2016/5/14/chartex" xmlns:mc="http://schemas.openxmlformats.org/markup-compatibility/2006" xmlns:aink="http://schemas.microsoft.com/office/drawing/2016/ink" xmlns:am3d="http://schemas.microsoft.com/office/drawing/2017/model3d" xmlns:o="urn:schemas-microsoft-com:office:office" xmlns:r="http://schemas.openxmlformats.org/officeDocument/2006/relationships" xmlns:m="http://schemas.openxmlformats.org/officeDocument/2006/math" xmlns:v="urn:schemas-microsoft-com:vml" xmlns:wp14="http://schemas.microsoft.com/office/word/2010/wordprocessingDrawing" xmlns:wp="http://schemas.openxmlformats.org/drawingml/2006/wordprocessingDrawing" xmlns:w10="urn:schemas-microsoft-com:office:word" xmlns:w="http://schemas.openxmlformats.org/wordprocessingml/2006/main" xmlns:w14="http://schemas.microsoft.com/office/word/2010/wordml" xmlns:w15="http://schemas.microsoft.com/office/word/2012/wordml" xmlns:w16cid="http://schemas.microsoft.com/office/word/2016/wordml/cid" xmlns:w16se="http://schemas.microsoft.com/office/word/2015/wordml/symex" xmlns:wpg="http://schemas.microsoft.com/office/word/2010/wordprocessingGroup" xmlns:wpi="http://schemas.microsoft.com/office/word/2010/wordprocessingInk" xmlns:wne="http://schemas.microsoft.com/office/word/2006/wordml" xmlns:wps="http://schemas.microsoft.com/office/word/2010/wordprocessingShape" mc:Ignorable="w14 w15 w16se w16cid wp14">
   <w:p>
     <w:pPr>
-      <w:pStyle w:val="Header"/>
+      <w:pStyle w:val="Kopfzeile"/>
     </w:pPr>
     <w:r>
       <w:rPr>
@@ -1779,7 +2238,7 @@
 </file>
 
 <file path=word/numbering.xml><?xml version="1.0" encoding="utf-8"?>
-<w:numbering xmlns:wpc="http://schemas.microsoft.com/office/word/2010/wordprocessingCanvas" xmlns:cx="http://schemas.microsoft.com/office/drawing/2014/chartex" xmlns:cx1="http://schemas.microsoft.com/office/drawing/2015/9/8/chartex" xmlns:cx2="http://schemas.microsoft.com/office/drawing/2015/10/21/chartex" xmlns:cx3="http://schemas.microsoft.com/office/drawing/2016/5/9/chartex" xmlns:cx4="http://schemas.microsoft.com/office/drawing/2016/5/10/chartex" xmlns:cx5="http://schemas.microsoft.com/office/drawing/2016/5/11/chartex" xmlns:cx6="http://schemas.microsoft.com/office/drawing/2016/5/12/chartex" xmlns:cx7="http://schemas.microsoft.com/office/drawing/2016/5/13/chartex" xmlns:cx8="http://schemas.microsoft.com/office/drawing/2016/5/14/chartex" xmlns:mc="http://schemas.openxmlformats.org/markup-compatibility/2006" xmlns:aink="http://schemas.microsoft.com/office/drawing/2016/ink" xmlns:am3d="http://schemas.microsoft.com/office/drawing/2017/model3d" xmlns:o="urn:schemas-microsoft-com:office:office" xmlns:oel="http://schemas.microsoft.com/office/2019/extlst" xmlns:r="http://schemas.openxmlformats.org/officeDocument/2006/relationships" xmlns:m="http://schemas.openxmlformats.org/officeDocument/2006/math" xmlns:v="urn:schemas-microsoft-com:vml" xmlns:wp14="http://schemas.microsoft.com/office/word/2010/wordprocessingDrawing" xmlns:wp="http://schemas.openxmlformats.org/drawingml/2006/wordprocessingDrawing" xmlns:w10="urn:schemas-microsoft-com:office:word" xmlns:w="http://schemas.openxmlformats.org/wordprocessingml/2006/main" xmlns:w14="http://schemas.microsoft.com/office/word/2010/wordml" xmlns:w15="http://schemas.microsoft.com/office/word/2012/wordml" xmlns:w16cex="http://schemas.microsoft.com/office/word/2018/wordml/cex" xmlns:w16cid="http://schemas.microsoft.com/office/word/2016/wordml/cid" xmlns:w16="http://schemas.microsoft.com/office/word/2018/wordml" xmlns:w16sdtdh="http://schemas.microsoft.com/office/word/2020/wordml/sdtdatahash" xmlns:w16se="http://schemas.microsoft.com/office/word/2015/wordml/symex" xmlns:wpg="http://schemas.microsoft.com/office/word/2010/wordprocessingGroup" xmlns:wpi="http://schemas.microsoft.com/office/word/2010/wordprocessingInk" xmlns:wne="http://schemas.microsoft.com/office/word/2006/wordml" xmlns:wps="http://schemas.microsoft.com/office/word/2010/wordprocessingShape" mc:Ignorable="w14 w15 w16se w16cid w16 w16cex w16sdtdh wp14">
+<w:numbering xmlns:wpc="http://schemas.microsoft.com/office/word/2010/wordprocessingCanvas" xmlns:cx="http://schemas.microsoft.com/office/drawing/2014/chartex" xmlns:cx1="http://schemas.microsoft.com/office/drawing/2015/9/8/chartex" xmlns:cx2="http://schemas.microsoft.com/office/drawing/2015/10/21/chartex" xmlns:cx3="http://schemas.microsoft.com/office/drawing/2016/5/9/chartex" xmlns:cx4="http://schemas.microsoft.com/office/drawing/2016/5/10/chartex" xmlns:cx5="http://schemas.microsoft.com/office/drawing/2016/5/11/chartex" xmlns:cx6="http://schemas.microsoft.com/office/drawing/2016/5/12/chartex" xmlns:cx7="http://schemas.microsoft.com/office/drawing/2016/5/13/chartex" xmlns:cx8="http://schemas.microsoft.com/office/drawing/2016/5/14/chartex" xmlns:mc="http://schemas.openxmlformats.org/markup-compatibility/2006" xmlns:aink="http://schemas.microsoft.com/office/drawing/2016/ink" xmlns:am3d="http://schemas.microsoft.com/office/drawing/2017/model3d" xmlns:o="urn:schemas-microsoft-com:office:office" xmlns:r="http://schemas.openxmlformats.org/officeDocument/2006/relationships" xmlns:m="http://schemas.openxmlformats.org/officeDocument/2006/math" xmlns:v="urn:schemas-microsoft-com:vml" xmlns:wp14="http://schemas.microsoft.com/office/word/2010/wordprocessingDrawing" xmlns:wp="http://schemas.openxmlformats.org/drawingml/2006/wordprocessingDrawing" xmlns:w10="urn:schemas-microsoft-com:office:word" xmlns:w="http://schemas.openxmlformats.org/wordprocessingml/2006/main" xmlns:w14="http://schemas.microsoft.com/office/word/2010/wordml" xmlns:w15="http://schemas.microsoft.com/office/word/2012/wordml" xmlns:w16cid="http://schemas.microsoft.com/office/word/2016/wordml/cid" xmlns:w16se="http://schemas.microsoft.com/office/word/2015/wordml/symex" xmlns:wpg="http://schemas.microsoft.com/office/word/2010/wordprocessingGroup" xmlns:wpi="http://schemas.microsoft.com/office/word/2010/wordprocessingInk" xmlns:wne="http://schemas.microsoft.com/office/word/2006/wordml" xmlns:wps="http://schemas.microsoft.com/office/word/2010/wordprocessingShape" mc:Ignorable="w14 w15 w16se w16cid wp14">
   <w:abstractNum w:abstractNumId="0" w15:restartNumberingAfterBreak="0">
     <w:nsid w:val="47745DB0"/>
     <w:multiLevelType w:val="hybridMultilevel"/>
@@ -1892,14 +2351,14 @@
       </w:rPr>
     </w:lvl>
   </w:abstractNum>
-  <w:num w:numId="1" w16cid:durableId="1684437954">
+  <w:num w:numId="1">
     <w:abstractNumId w:val="0"/>
   </w:num>
 </w:numbering>
 </file>
 
 <file path=word/styles.xml><?xml version="1.0" encoding="utf-8"?>
-<w:styles xmlns:mc="http://schemas.openxmlformats.org/markup-compatibility/2006" xmlns:r="http://schemas.openxmlformats.org/officeDocument/2006/relationships" xmlns:w="http://schemas.openxmlformats.org/wordprocessingml/2006/main" xmlns:w14="http://schemas.microsoft.com/office/word/2010/wordml" xmlns:w15="http://schemas.microsoft.com/office/word/2012/wordml" xmlns:w16cex="http://schemas.microsoft.com/office/word/2018/wordml/cex" xmlns:w16cid="http://schemas.microsoft.com/office/word/2016/wordml/cid" xmlns:w16="http://schemas.microsoft.com/office/word/2018/wordml" xmlns:w16sdtdh="http://schemas.microsoft.com/office/word/2020/wordml/sdtdatahash" xmlns:w16se="http://schemas.microsoft.com/office/word/2015/wordml/symex" mc:Ignorable="w14 w15 w16se w16cid w16 w16cex w16sdtdh">
+<w:styles xmlns:mc="http://schemas.openxmlformats.org/markup-compatibility/2006" xmlns:r="http://schemas.openxmlformats.org/officeDocument/2006/relationships" xmlns:w="http://schemas.openxmlformats.org/wordprocessingml/2006/main" xmlns:w14="http://schemas.microsoft.com/office/word/2010/wordml" xmlns:w15="http://schemas.microsoft.com/office/word/2012/wordml" xmlns:w16cid="http://schemas.microsoft.com/office/word/2016/wordml/cid" xmlns:w16se="http://schemas.microsoft.com/office/word/2015/wordml/symex" mc:Ignorable="w14 w15 w16se w16cid">
   <w:docDefaults>
     <w:rPrDefault>
       <w:rPr>
@@ -1909,7 +2368,7 @@
     </w:rPrDefault>
     <w:pPrDefault/>
   </w:docDefaults>
-  <w:latentStyles w:defLockedState="0" w:defUIPriority="0" w:defSemiHidden="0" w:defUnhideWhenUsed="0" w:defQFormat="0" w:count="376">
+  <w:latentStyles w:defLockedState="0" w:defUIPriority="0" w:defSemiHidden="0" w:defUnhideWhenUsed="0" w:defQFormat="0" w:count="375">
     <w:lsdException w:name="Normal" w:qFormat="1"/>
     <w:lsdException w:name="heading 1" w:qFormat="1"/>
     <w:lsdException w:name="heading 2" w:semiHidden="1" w:unhideWhenUsed="1" w:qFormat="1"/>
@@ -2008,6 +2467,7 @@
     <w:lsdException w:name="HTML Sample" w:semiHidden="1" w:unhideWhenUsed="1"/>
     <w:lsdException w:name="HTML Typewriter" w:semiHidden="1" w:unhideWhenUsed="1"/>
     <w:lsdException w:name="HTML Variable" w:semiHidden="1" w:unhideWhenUsed="1"/>
+    <w:lsdException w:name="Normal Table" w:semiHidden="1" w:unhideWhenUsed="1"/>
     <w:lsdException w:name="annotation subject" w:semiHidden="1" w:unhideWhenUsed="1"/>
     <w:lsdException w:name="No List" w:semiHidden="1" w:unhideWhenUsed="1"/>
     <w:lsdException w:name="Outline List 1" w:semiHidden="1" w:unhideWhenUsed="1"/>
@@ -2054,7 +2514,9 @@
     <w:lsdException w:name="Table Subtle 2" w:semiHidden="1" w:unhideWhenUsed="1"/>
     <w:lsdException w:name="Table Web 1" w:semiHidden="1" w:unhideWhenUsed="1"/>
     <w:lsdException w:name="Table Web 2" w:semiHidden="1" w:unhideWhenUsed="1"/>
+    <w:lsdException w:name="Table Web 3" w:semiHidden="1" w:unhideWhenUsed="1"/>
     <w:lsdException w:name="Balloon Text" w:semiHidden="1" w:unhideWhenUsed="1"/>
+    <w:lsdException w:name="Table Theme" w:semiHidden="1" w:unhideWhenUsed="1"/>
     <w:lsdException w:name="Placeholder Text" w:semiHidden="1" w:uiPriority="99"/>
     <w:lsdException w:name="No Spacing" w:uiPriority="1" w:qFormat="1"/>
     <w:lsdException w:name="Light Shading" w:uiPriority="60"/>
@@ -2274,9 +2736,8 @@
     <w:lsdException w:name="Smart Hyperlink" w:semiHidden="1" w:uiPriority="99" w:unhideWhenUsed="1"/>
     <w:lsdException w:name="Hashtag" w:semiHidden="1" w:uiPriority="99" w:unhideWhenUsed="1"/>
     <w:lsdException w:name="Unresolved Mention" w:semiHidden="1" w:uiPriority="99" w:unhideWhenUsed="1"/>
-    <w:lsdException w:name="Smart Link" w:semiHidden="1" w:uiPriority="99" w:unhideWhenUsed="1"/>
   </w:latentStyles>
-  <w:style w:type="paragraph" w:default="1" w:styleId="Normal">
+  <w:style w:type="paragraph" w:default="1" w:styleId="Standard">
     <w:name w:val="Normal"/>
     <w:aliases w:val="Logo-Text"/>
     <w:qFormat/>
@@ -2291,13 +2752,13 @@
       <w:lang w:eastAsia="en-US"/>
     </w:rPr>
   </w:style>
-  <w:style w:type="character" w:default="1" w:styleId="DefaultParagraphFont">
+  <w:style w:type="character" w:default="1" w:styleId="Absatz-Standardschriftart">
     <w:name w:val="Default Paragraph Font"/>
     <w:uiPriority w:val="1"/>
     <w:semiHidden/>
     <w:unhideWhenUsed/>
   </w:style>
-  <w:style w:type="table" w:default="1" w:styleId="TableNormal">
+  <w:style w:type="table" w:default="1" w:styleId="NormaleTabelle">
     <w:name w:val="Normal Table"/>
     <w:uiPriority w:val="99"/>
     <w:semiHidden/>
@@ -2312,15 +2773,15 @@
       </w:tblCellMar>
     </w:tblPr>
   </w:style>
-  <w:style w:type="numbering" w:default="1" w:styleId="NoList">
+  <w:style w:type="numbering" w:default="1" w:styleId="KeineListe">
     <w:name w:val="No List"/>
     <w:uiPriority w:val="99"/>
     <w:semiHidden/>
     <w:unhideWhenUsed/>
   </w:style>
-  <w:style w:type="paragraph" w:styleId="Header">
+  <w:style w:type="paragraph" w:styleId="Kopfzeile">
     <w:name w:val="header"/>
-    <w:basedOn w:val="Normal"/>
+    <w:basedOn w:val="Standard"/>
     <w:rsid w:val="000C51B5"/>
     <w:pPr>
       <w:tabs>
@@ -2329,9 +2790,9 @@
       </w:tabs>
     </w:pPr>
   </w:style>
-  <w:style w:type="paragraph" w:styleId="Footer">
+  <w:style w:type="paragraph" w:styleId="Fuzeile">
     <w:name w:val="footer"/>
-    <w:basedOn w:val="Normal"/>
+    <w:basedOn w:val="Standard"/>
     <w:rsid w:val="000C51B5"/>
     <w:pPr>
       <w:tabs>
@@ -2340,14 +2801,14 @@
       </w:tabs>
     </w:pPr>
   </w:style>
-  <w:style w:type="character" w:styleId="PageNumber">
+  <w:style w:type="character" w:styleId="Seitenzahl">
     <w:name w:val="page number"/>
-    <w:basedOn w:val="DefaultParagraphFont"/>
+    <w:basedOn w:val="Absatz-Standardschriftart"/>
     <w:rsid w:val="00273B9D"/>
   </w:style>
-  <w:style w:type="paragraph" w:styleId="NormalWeb">
+  <w:style w:type="paragraph" w:styleId="StandardWeb">
     <w:name w:val="Normal (Web)"/>
-    <w:basedOn w:val="Normal"/>
+    <w:basedOn w:val="Standard"/>
     <w:unhideWhenUsed/>
     <w:qFormat/>
     <w:rsid w:val="004B4513"/>
@@ -2370,9 +2831,9 @@
       <w:u w:val="single"/>
     </w:rPr>
   </w:style>
-  <w:style w:type="table" w:styleId="TableGrid">
+  <w:style w:type="table" w:styleId="Tabellenraster">
     <w:name w:val="Table Grid"/>
-    <w:basedOn w:val="TableNormal"/>
+    <w:basedOn w:val="NormaleTabelle"/>
     <w:rsid w:val="00DE1655"/>
     <w:tblPr>
       <w:tblBorders>
@@ -2394,9 +2855,9 @@
       <w:u w:val="single"/>
     </w:rPr>
   </w:style>
-  <w:style w:type="paragraph" w:styleId="ListParagraph">
+  <w:style w:type="paragraph" w:styleId="Listenabsatz">
     <w:name w:val="List Paragraph"/>
-    <w:basedOn w:val="Normal"/>
+    <w:basedOn w:val="Standard"/>
     <w:uiPriority w:val="34"/>
     <w:qFormat/>
     <w:rsid w:val="00207EAA"/>
@@ -2405,9 +2866,9 @@
       <w:contextualSpacing/>
     </w:pPr>
   </w:style>
-  <w:style w:type="character" w:styleId="UnresolvedMention">
+  <w:style w:type="character" w:styleId="NichtaufgelsteErwhnung">
     <w:name w:val="Unresolved Mention"/>
-    <w:basedOn w:val="DefaultParagraphFont"/>
+    <w:basedOn w:val="Absatz-Standardschriftart"/>
     <w:uiPriority w:val="99"/>
     <w:semiHidden/>
     <w:unhideWhenUsed/>
@@ -2415,6 +2876,17 @@
     <w:rPr>
       <w:color w:val="605E5C"/>
       <w:shd w:val="clear" w:color="auto" w:fill="E1DFDD"/>
+    </w:rPr>
+  </w:style>
+  <w:style w:type="character" w:styleId="BesuchterLink">
+    <w:name w:val="FollowedHyperlink"/>
+    <w:basedOn w:val="Absatz-Standardschriftart"/>
+    <w:semiHidden/>
+    <w:unhideWhenUsed/>
+    <w:rsid w:val="008B2D09"/>
+    <w:rPr>
+      <w:color w:val="800080" w:themeColor="followedHyperlink"/>
+      <w:u w:val="single"/>
     </w:rPr>
   </w:style>
 </w:styles>

</xml_diff>